<commit_message>
Update Langlopende taak deel 1.docx
</commit_message>
<xml_diff>
--- a/LLT/Langlopende taak deel 1.docx
+++ b/LLT/Langlopende taak deel 1.docx
@@ -493,15 +493,7 @@
           <w:b/>
           <w:bCs/>
         </w:rPr>
-        <w:t xml:space="preserve">  Titel=</w:t>
-      </w:r>
-      <w:r>
-        <w:rPr>
-          <w:rFonts w:ascii="Segoe UI" w:hAnsi="Segoe UI" w:cs="Segoe UI"/>
-          <w:b/>
-          <w:bCs/>
-        </w:rPr>
-        <w:t>Natalie portman</w:t>
+        <w:t xml:space="preserve">  Titel=Natalie portman</w:t>
       </w:r>
       <w:r>
         <w:rPr>
@@ -566,13 +558,11 @@
         <w:spacing w:before="60"/>
         <w:rPr>
           <w:rFonts w:ascii="Segoe UI" w:hAnsi="Segoe UI" w:cs="Segoe UI"/>
-          <w:lang w:val="en-US"/>
-        </w:rPr>
-      </w:pPr>
-      <w:r>
-        <w:rPr>
-          <w:rFonts w:ascii="Segoe UI" w:hAnsi="Segoe UI" w:cs="Segoe UI"/>
-          <w:lang w:val="en-US"/>
+        </w:rPr>
+      </w:pPr>
+      <w:r>
+        <w:rPr>
+          <w:rFonts w:ascii="Segoe UI" w:hAnsi="Segoe UI" w:cs="Segoe UI"/>
         </w:rPr>
         <w:t>2011: Beste Actrice voor haar rol in "Black Swan"</w:t>
       </w:r>
@@ -669,7 +659,6 @@
         <w:ind w:left="720"/>
         <w:rPr>
           <w:rFonts w:ascii="Segoe UI" w:hAnsi="Segoe UI" w:cs="Segoe UI"/>
-          <w:lang w:val="en-US"/>
         </w:rPr>
       </w:pPr>
     </w:p>
@@ -681,7 +670,6 @@
         <w:ind w:left="720"/>
         <w:rPr>
           <w:rFonts w:ascii="Segoe UI" w:hAnsi="Segoe UI" w:cs="Segoe UI"/>
-          <w:lang w:val="en-US"/>
         </w:rPr>
       </w:pPr>
     </w:p>
@@ -2078,8 +2066,17 @@
           <w:rFonts w:ascii="Segoe UI" w:hAnsi="Segoe UI" w:cs="Segoe UI"/>
           <w:b/>
           <w:bCs/>
-        </w:rPr>
-        <w:t xml:space="preserve"> Pagina 5</w:t>
+          <w:lang w:val="en-US"/>
+        </w:rPr>
+        <w:t xml:space="preserve"> </w:t>
+      </w:r>
+      <w:r>
+        <w:rPr>
+          <w:rFonts w:ascii="Segoe UI" w:hAnsi="Segoe UI" w:cs="Segoe UI"/>
+          <w:b/>
+          <w:bCs/>
+        </w:rPr>
+        <w:t>Pagina 5</w:t>
       </w:r>
       <w:r>
         <w:rPr>
@@ -2979,6 +2976,116 @@
     <w:p>
       <w:pPr>
         <w:pStyle w:val="task-list-item"/>
+        <w:numPr>
+          <w:ilvl w:val="0"/>
+          <w:numId w:val="20"/>
+        </w:numPr>
+        <w:shd w:val="clear" w:color="auto" w:fill="FFFFFF"/>
+        <w:spacing w:before="60" w:beforeAutospacing="0"/>
+        <w:ind w:left="142"/>
+        <w:rPr>
+          <w:rFonts w:ascii="Segoe UI" w:hAnsi="Segoe UI" w:cs="Segoe UI"/>
+          <w:b/>
+          <w:bCs/>
+        </w:rPr>
+      </w:pPr>
+      <w:r>
+        <w:rPr>
+          <w:rFonts w:ascii="Segoe UI" w:hAnsi="Segoe UI" w:cs="Segoe UI"/>
+          <w:b/>
+          <w:bCs/>
+        </w:rPr>
+        <w:t>E</w:t>
+      </w:r>
+      <w:r>
+        <w:rPr>
+          <w:rFonts w:ascii="Segoe UI" w:hAnsi="Segoe UI" w:cs="Segoe UI"/>
+          <w:b/>
+          <w:bCs/>
+        </w:rPr>
+        <w:t>xtra</w:t>
+      </w:r>
+      <w:r>
+        <w:rPr>
+          <w:rFonts w:ascii="Segoe UI" w:hAnsi="Segoe UI" w:cs="Segoe UI"/>
+          <w:b/>
+          <w:bCs/>
+        </w:rPr>
+        <w:t xml:space="preserve"> (pagina nog te bepalen)</w:t>
+      </w:r>
+    </w:p>
+    <w:p>
+      <w:pPr>
+        <w:pStyle w:val="task-list-item"/>
+        <w:shd w:val="clear" w:color="auto" w:fill="FFFFFF"/>
+        <w:spacing w:before="60" w:beforeAutospacing="0"/>
+        <w:ind w:left="142"/>
+        <w:rPr>
+          <w:rFonts w:ascii="Segoe UI" w:hAnsi="Segoe UI" w:cs="Segoe UI"/>
+        </w:rPr>
+      </w:pPr>
+      <w:r>
+        <w:rPr>
+          <w:rFonts w:ascii="Segoe UI" w:hAnsi="Segoe UI" w:cs="Segoe UI"/>
+        </w:rPr>
+        <w:t xml:space="preserve">Semantische tabel 1 </w:t>
+      </w:r>
+    </w:p>
+    <w:p>
+      <w:pPr>
+        <w:pStyle w:val="task-list-item"/>
+        <w:shd w:val="clear" w:color="auto" w:fill="FFFFFF"/>
+        <w:spacing w:before="60" w:beforeAutospacing="0"/>
+        <w:ind w:left="142"/>
+        <w:rPr>
+          <w:rFonts w:ascii="Segoe UI" w:hAnsi="Segoe UI" w:cs="Segoe UI"/>
+        </w:rPr>
+      </w:pPr>
+      <w:r>
+        <w:rPr>
+          <w:noProof/>
+        </w:rPr>
+        <w:lastRenderedPageBreak/>
+        <w:drawing>
+          <wp:inline distT="0" distB="0" distL="0" distR="0" wp14:anchorId="634B0440" wp14:editId="41DFE39A">
+            <wp:extent cx="5760720" cy="6508115"/>
+            <wp:effectExtent l="0" t="0" r="0" b="6985"/>
+            <wp:docPr id="1451414216" name="Afbeelding 1" descr="Afbeelding met tekst, schermopname, Lettertype, nummer&#10;&#10;Automatisch gegenereerde beschrijving"/>
+            <wp:cNvGraphicFramePr>
+              <a:graphicFrameLocks xmlns:a="http://schemas.openxmlformats.org/drawingml/2006/main" noChangeAspect="1"/>
+            </wp:cNvGraphicFramePr>
+            <a:graphic xmlns:a="http://schemas.openxmlformats.org/drawingml/2006/main">
+              <a:graphicData uri="http://schemas.openxmlformats.org/drawingml/2006/picture">
+                <pic:pic xmlns:pic="http://schemas.openxmlformats.org/drawingml/2006/picture">
+                  <pic:nvPicPr>
+                    <pic:cNvPr id="1451414216" name="Afbeelding 1" descr="Afbeelding met tekst, schermopname, Lettertype, nummer&#10;&#10;Automatisch gegenereerde beschrijving"/>
+                    <pic:cNvPicPr/>
+                  </pic:nvPicPr>
+                  <pic:blipFill>
+                    <a:blip r:embed="rId6"/>
+                    <a:stretch>
+                      <a:fillRect/>
+                    </a:stretch>
+                  </pic:blipFill>
+                  <pic:spPr>
+                    <a:xfrm>
+                      <a:off x="0" y="0"/>
+                      <a:ext cx="5760720" cy="6508115"/>
+                    </a:xfrm>
+                    <a:prstGeom prst="rect">
+                      <a:avLst/>
+                    </a:prstGeom>
+                  </pic:spPr>
+                </pic:pic>
+              </a:graphicData>
+            </a:graphic>
+          </wp:inline>
+        </w:drawing>
+      </w:r>
+    </w:p>
+    <w:p>
+      <w:pPr>
+        <w:pStyle w:val="task-list-item"/>
         <w:shd w:val="clear" w:color="auto" w:fill="FFFFFF"/>
         <w:rPr>
           <w:rFonts w:ascii="Segoe UI" w:hAnsi="Segoe UI" w:cs="Segoe UI"/>
@@ -2990,6 +3097,47 @@
       <w:pPr>
         <w:spacing w:line="240" w:lineRule="auto"/>
       </w:pPr>
+      <w:r>
+        <w:rPr>
+          <w:noProof/>
+        </w:rPr>
+        <w:lastRenderedPageBreak/>
+        <w:drawing>
+          <wp:inline distT="0" distB="0" distL="0" distR="0" wp14:anchorId="70B886FB" wp14:editId="53C3FA8D">
+            <wp:extent cx="5760720" cy="3359150"/>
+            <wp:effectExtent l="0" t="0" r="0" b="0"/>
+            <wp:docPr id="1875979139" name="Afbeelding 1" descr="Afbeelding met tekst, schermopname, Lettertype, document&#10;&#10;Automatisch gegenereerde beschrijving"/>
+            <wp:cNvGraphicFramePr>
+              <a:graphicFrameLocks xmlns:a="http://schemas.openxmlformats.org/drawingml/2006/main" noChangeAspect="1"/>
+            </wp:cNvGraphicFramePr>
+            <a:graphic xmlns:a="http://schemas.openxmlformats.org/drawingml/2006/main">
+              <a:graphicData uri="http://schemas.openxmlformats.org/drawingml/2006/picture">
+                <pic:pic xmlns:pic="http://schemas.openxmlformats.org/drawingml/2006/picture">
+                  <pic:nvPicPr>
+                    <pic:cNvPr id="1875979139" name="Afbeelding 1" descr="Afbeelding met tekst, schermopname, Lettertype, document&#10;&#10;Automatisch gegenereerde beschrijving"/>
+                    <pic:cNvPicPr/>
+                  </pic:nvPicPr>
+                  <pic:blipFill>
+                    <a:blip r:embed="rId7"/>
+                    <a:stretch>
+                      <a:fillRect/>
+                    </a:stretch>
+                  </pic:blipFill>
+                  <pic:spPr>
+                    <a:xfrm>
+                      <a:off x="0" y="0"/>
+                      <a:ext cx="5760720" cy="3359150"/>
+                    </a:xfrm>
+                    <a:prstGeom prst="rect">
+                      <a:avLst/>
+                    </a:prstGeom>
+                  </pic:spPr>
+                </pic:pic>
+              </a:graphicData>
+            </a:graphic>
+          </wp:inline>
+        </w:drawing>
+      </w:r>
     </w:p>
     <w:sectPr>
       <w:pgSz w:w="11906" w:h="16838"/>
@@ -3768,6 +3916,119 @@
     </w:lvl>
   </w:abstractNum>
   <w:abstractNum w:abstractNumId="7" w15:restartNumberingAfterBreak="0">
+    <w:nsid w:val="2B5B02A4"/>
+    <w:multiLevelType w:val="hybridMultilevel"/>
+    <w:tmpl w:val="D55269B4"/>
+    <w:lvl w:ilvl="0" w:tplc="0813000B">
+      <w:start w:val="1"/>
+      <w:numFmt w:val="bullet"/>
+      <w:lvlText w:val=""/>
+      <w:lvlJc w:val="left"/>
+      <w:pPr>
+        <w:ind w:left="720" w:hanging="360"/>
+      </w:pPr>
+      <w:rPr>
+        <w:rFonts w:ascii="Wingdings" w:hAnsi="Wingdings" w:hint="default"/>
+      </w:rPr>
+    </w:lvl>
+    <w:lvl w:ilvl="1" w:tplc="08130003" w:tentative="1">
+      <w:start w:val="1"/>
+      <w:numFmt w:val="bullet"/>
+      <w:lvlText w:val="o"/>
+      <w:lvlJc w:val="left"/>
+      <w:pPr>
+        <w:ind w:left="1440" w:hanging="360"/>
+      </w:pPr>
+      <w:rPr>
+        <w:rFonts w:ascii="Courier New" w:hAnsi="Courier New" w:cs="Courier New" w:hint="default"/>
+      </w:rPr>
+    </w:lvl>
+    <w:lvl w:ilvl="2" w:tplc="08130005" w:tentative="1">
+      <w:start w:val="1"/>
+      <w:numFmt w:val="bullet"/>
+      <w:lvlText w:val=""/>
+      <w:lvlJc w:val="left"/>
+      <w:pPr>
+        <w:ind w:left="2160" w:hanging="360"/>
+      </w:pPr>
+      <w:rPr>
+        <w:rFonts w:ascii="Wingdings" w:hAnsi="Wingdings" w:hint="default"/>
+      </w:rPr>
+    </w:lvl>
+    <w:lvl w:ilvl="3" w:tplc="08130001" w:tentative="1">
+      <w:start w:val="1"/>
+      <w:numFmt w:val="bullet"/>
+      <w:lvlText w:val=""/>
+      <w:lvlJc w:val="left"/>
+      <w:pPr>
+        <w:ind w:left="2880" w:hanging="360"/>
+      </w:pPr>
+      <w:rPr>
+        <w:rFonts w:ascii="Symbol" w:hAnsi="Symbol" w:hint="default"/>
+      </w:rPr>
+    </w:lvl>
+    <w:lvl w:ilvl="4" w:tplc="08130003" w:tentative="1">
+      <w:start w:val="1"/>
+      <w:numFmt w:val="bullet"/>
+      <w:lvlText w:val="o"/>
+      <w:lvlJc w:val="left"/>
+      <w:pPr>
+        <w:ind w:left="3600" w:hanging="360"/>
+      </w:pPr>
+      <w:rPr>
+        <w:rFonts w:ascii="Courier New" w:hAnsi="Courier New" w:cs="Courier New" w:hint="default"/>
+      </w:rPr>
+    </w:lvl>
+    <w:lvl w:ilvl="5" w:tplc="08130005" w:tentative="1">
+      <w:start w:val="1"/>
+      <w:numFmt w:val="bullet"/>
+      <w:lvlText w:val=""/>
+      <w:lvlJc w:val="left"/>
+      <w:pPr>
+        <w:ind w:left="4320" w:hanging="360"/>
+      </w:pPr>
+      <w:rPr>
+        <w:rFonts w:ascii="Wingdings" w:hAnsi="Wingdings" w:hint="default"/>
+      </w:rPr>
+    </w:lvl>
+    <w:lvl w:ilvl="6" w:tplc="08130001" w:tentative="1">
+      <w:start w:val="1"/>
+      <w:numFmt w:val="bullet"/>
+      <w:lvlText w:val=""/>
+      <w:lvlJc w:val="left"/>
+      <w:pPr>
+        <w:ind w:left="5040" w:hanging="360"/>
+      </w:pPr>
+      <w:rPr>
+        <w:rFonts w:ascii="Symbol" w:hAnsi="Symbol" w:hint="default"/>
+      </w:rPr>
+    </w:lvl>
+    <w:lvl w:ilvl="7" w:tplc="08130003" w:tentative="1">
+      <w:start w:val="1"/>
+      <w:numFmt w:val="bullet"/>
+      <w:lvlText w:val="o"/>
+      <w:lvlJc w:val="left"/>
+      <w:pPr>
+        <w:ind w:left="5760" w:hanging="360"/>
+      </w:pPr>
+      <w:rPr>
+        <w:rFonts w:ascii="Courier New" w:hAnsi="Courier New" w:cs="Courier New" w:hint="default"/>
+      </w:rPr>
+    </w:lvl>
+    <w:lvl w:ilvl="8" w:tplc="08130005" w:tentative="1">
+      <w:start w:val="1"/>
+      <w:numFmt w:val="bullet"/>
+      <w:lvlText w:val=""/>
+      <w:lvlJc w:val="left"/>
+      <w:pPr>
+        <w:ind w:left="6480" w:hanging="360"/>
+      </w:pPr>
+      <w:rPr>
+        <w:rFonts w:ascii="Wingdings" w:hAnsi="Wingdings" w:hint="default"/>
+      </w:rPr>
+    </w:lvl>
+  </w:abstractNum>
+  <w:abstractNum w:abstractNumId="8" w15:restartNumberingAfterBreak="0">
     <w:nsid w:val="31F6673E"/>
     <w:multiLevelType w:val="multilevel"/>
     <w:tmpl w:val="1C08DE46"/>
@@ -3916,7 +4177,7 @@
       </w:rPr>
     </w:lvl>
   </w:abstractNum>
-  <w:abstractNum w:abstractNumId="8" w15:restartNumberingAfterBreak="0">
+  <w:abstractNum w:abstractNumId="9" w15:restartNumberingAfterBreak="0">
     <w:nsid w:val="3ADD7847"/>
     <w:multiLevelType w:val="hybridMultilevel"/>
     <w:tmpl w:val="BDE48DA2"/>
@@ -4005,7 +4266,7 @@
       </w:pPr>
     </w:lvl>
   </w:abstractNum>
-  <w:abstractNum w:abstractNumId="9" w15:restartNumberingAfterBreak="0">
+  <w:abstractNum w:abstractNumId="10" w15:restartNumberingAfterBreak="0">
     <w:nsid w:val="3F112B48"/>
     <w:multiLevelType w:val="multilevel"/>
     <w:tmpl w:val="4992BACE"/>
@@ -4118,7 +4379,7 @@
       </w:pPr>
     </w:lvl>
   </w:abstractNum>
-  <w:abstractNum w:abstractNumId="10" w15:restartNumberingAfterBreak="0">
+  <w:abstractNum w:abstractNumId="11" w15:restartNumberingAfterBreak="0">
     <w:nsid w:val="43FA1094"/>
     <w:multiLevelType w:val="hybridMultilevel"/>
     <w:tmpl w:val="9A262E02"/>
@@ -4207,7 +4468,7 @@
       </w:pPr>
     </w:lvl>
   </w:abstractNum>
-  <w:abstractNum w:abstractNumId="11" w15:restartNumberingAfterBreak="0">
+  <w:abstractNum w:abstractNumId="12" w15:restartNumberingAfterBreak="0">
     <w:nsid w:val="5AFB28DC"/>
     <w:multiLevelType w:val="multilevel"/>
     <w:tmpl w:val="70AE6388"/>
@@ -4356,7 +4617,7 @@
       </w:rPr>
     </w:lvl>
   </w:abstractNum>
-  <w:abstractNum w:abstractNumId="12" w15:restartNumberingAfterBreak="0">
+  <w:abstractNum w:abstractNumId="13" w15:restartNumberingAfterBreak="0">
     <w:nsid w:val="5EB34AA9"/>
     <w:multiLevelType w:val="multilevel"/>
     <w:tmpl w:val="F5F8D39A"/>
@@ -4505,7 +4766,7 @@
       </w:rPr>
     </w:lvl>
   </w:abstractNum>
-  <w:abstractNum w:abstractNumId="13" w15:restartNumberingAfterBreak="0">
+  <w:abstractNum w:abstractNumId="14" w15:restartNumberingAfterBreak="0">
     <w:nsid w:val="61913DB9"/>
     <w:multiLevelType w:val="hybridMultilevel"/>
     <w:tmpl w:val="3CE22A30"/>
@@ -4591,7 +4852,7 @@
       </w:pPr>
     </w:lvl>
   </w:abstractNum>
-  <w:abstractNum w:abstractNumId="14" w15:restartNumberingAfterBreak="0">
+  <w:abstractNum w:abstractNumId="15" w15:restartNumberingAfterBreak="0">
     <w:nsid w:val="64014878"/>
     <w:multiLevelType w:val="hybridMultilevel"/>
     <w:tmpl w:val="BBF6547E"/>
@@ -4704,7 +4965,7 @@
       </w:rPr>
     </w:lvl>
   </w:abstractNum>
-  <w:abstractNum w:abstractNumId="15" w15:restartNumberingAfterBreak="0">
+  <w:abstractNum w:abstractNumId="16" w15:restartNumberingAfterBreak="0">
     <w:nsid w:val="641E30B8"/>
     <w:multiLevelType w:val="hybridMultilevel"/>
     <w:tmpl w:val="AB0EC366"/>
@@ -4817,7 +5078,7 @@
       </w:rPr>
     </w:lvl>
   </w:abstractNum>
-  <w:abstractNum w:abstractNumId="16" w15:restartNumberingAfterBreak="0">
+  <w:abstractNum w:abstractNumId="17" w15:restartNumberingAfterBreak="0">
     <w:nsid w:val="685E1A73"/>
     <w:multiLevelType w:val="hybridMultilevel"/>
     <w:tmpl w:val="496E8F6A"/>
@@ -4906,7 +5167,7 @@
       </w:pPr>
     </w:lvl>
   </w:abstractNum>
-  <w:abstractNum w:abstractNumId="17" w15:restartNumberingAfterBreak="0">
+  <w:abstractNum w:abstractNumId="18" w15:restartNumberingAfterBreak="0">
     <w:nsid w:val="7077599E"/>
     <w:multiLevelType w:val="hybridMultilevel"/>
     <w:tmpl w:val="AC42E728"/>
@@ -4995,7 +5256,7 @@
       </w:pPr>
     </w:lvl>
   </w:abstractNum>
-  <w:abstractNum w:abstractNumId="18" w15:restartNumberingAfterBreak="0">
+  <w:abstractNum w:abstractNumId="19" w15:restartNumberingAfterBreak="0">
     <w:nsid w:val="74C74E22"/>
     <w:multiLevelType w:val="hybridMultilevel"/>
     <w:tmpl w:val="4ACE5040"/>
@@ -5109,19 +5370,19 @@
     </w:lvl>
   </w:abstractNum>
   <w:num w:numId="1" w16cid:durableId="879905348">
-    <w:abstractNumId w:val="7"/>
+    <w:abstractNumId w:val="8"/>
   </w:num>
   <w:num w:numId="2" w16cid:durableId="425155685">
-    <w:abstractNumId w:val="12"/>
+    <w:abstractNumId w:val="13"/>
   </w:num>
   <w:num w:numId="3" w16cid:durableId="1431124692">
-    <w:abstractNumId w:val="11"/>
+    <w:abstractNumId w:val="12"/>
   </w:num>
   <w:num w:numId="4" w16cid:durableId="430971215">
     <w:abstractNumId w:val="6"/>
   </w:num>
   <w:num w:numId="5" w16cid:durableId="1146967461">
-    <w:abstractNumId w:val="14"/>
+    <w:abstractNumId w:val="15"/>
   </w:num>
   <w:num w:numId="6" w16cid:durableId="1046561068">
     <w:abstractNumId w:val="0"/>
@@ -5130,13 +5391,13 @@
     <w:abstractNumId w:val="5"/>
   </w:num>
   <w:num w:numId="8" w16cid:durableId="950358033">
-    <w:abstractNumId w:val="13"/>
+    <w:abstractNumId w:val="14"/>
   </w:num>
   <w:num w:numId="9" w16cid:durableId="1961564905">
-    <w:abstractNumId w:val="9"/>
+    <w:abstractNumId w:val="10"/>
   </w:num>
   <w:num w:numId="10" w16cid:durableId="568346696">
-    <w:abstractNumId w:val="8"/>
+    <w:abstractNumId w:val="9"/>
   </w:num>
   <w:num w:numId="11" w16cid:durableId="195512882">
     <w:abstractNumId w:val="3"/>
@@ -5148,22 +5409,25 @@
     <w:abstractNumId w:val="1"/>
   </w:num>
   <w:num w:numId="14" w16cid:durableId="2078361983">
+    <w:abstractNumId w:val="17"/>
+  </w:num>
+  <w:num w:numId="15" w16cid:durableId="221721390">
+    <w:abstractNumId w:val="18"/>
+  </w:num>
+  <w:num w:numId="16" w16cid:durableId="1899508628">
     <w:abstractNumId w:val="16"/>
   </w:num>
-  <w:num w:numId="15" w16cid:durableId="221721390">
-    <w:abstractNumId w:val="17"/>
-  </w:num>
-  <w:num w:numId="16" w16cid:durableId="1899508628">
-    <w:abstractNumId w:val="15"/>
-  </w:num>
   <w:num w:numId="17" w16cid:durableId="620838858">
-    <w:abstractNumId w:val="18"/>
+    <w:abstractNumId w:val="19"/>
   </w:num>
   <w:num w:numId="18" w16cid:durableId="1057896588">
     <w:abstractNumId w:val="4"/>
   </w:num>
   <w:num w:numId="19" w16cid:durableId="392898060">
-    <w:abstractNumId w:val="10"/>
+    <w:abstractNumId w:val="11"/>
+  </w:num>
+  <w:num w:numId="20" w16cid:durableId="1997489384">
+    <w:abstractNumId w:val="7"/>
   </w:num>
 </w:numbering>
 </file>

</xml_diff>